<commit_message>
mejoramos los colores del diseño
</commit_message>
<xml_diff>
--- a/Proyecto TRIVIA documentacion.docx
+++ b/Proyecto TRIVIA documentacion.docx
@@ -361,99 +361,12 @@
     </w:p>
     <w:p>
       <w:pPr>
-        <w:jc w:val="both"/>
-        <w:rPr>
-          <w:rFonts w:ascii="Times New Roman" w:hAnsi="Times New Roman" w:cs="Times New Roman"/>
-          <w:lang w:val="es-CO"/>
-        </w:rPr>
-      </w:pPr>
-    </w:p>
-    <w:p>
-      <w:pPr>
-        <w:jc w:val="both"/>
-        <w:rPr>
-          <w:rFonts w:ascii="Times New Roman" w:hAnsi="Times New Roman" w:cs="Times New Roman"/>
-          <w:lang w:val="es-CO"/>
-        </w:rPr>
-      </w:pPr>
-    </w:p>
-    <w:p>
-      <w:pPr>
-        <w:jc w:val="both"/>
-        <w:rPr>
-          <w:rFonts w:ascii="Times New Roman" w:hAnsi="Times New Roman" w:cs="Times New Roman"/>
-          <w:lang w:val="es-CO"/>
-        </w:rPr>
-      </w:pPr>
-    </w:p>
-    <w:p>
-      <w:pPr>
-        <w:jc w:val="both"/>
-        <w:rPr>
-          <w:rFonts w:ascii="Times New Roman" w:hAnsi="Times New Roman" w:cs="Times New Roman"/>
-          <w:lang w:val="es-CO"/>
-        </w:rPr>
-      </w:pPr>
-    </w:p>
-    <w:p>
-      <w:pPr>
-        <w:jc w:val="both"/>
-        <w:rPr>
-          <w:rFonts w:ascii="Times New Roman" w:hAnsi="Times New Roman" w:cs="Times New Roman"/>
-          <w:lang w:val="es-CO"/>
-        </w:rPr>
-      </w:pPr>
-    </w:p>
-    <w:p>
-      <w:pPr>
-        <w:jc w:val="both"/>
-        <w:rPr>
-          <w:rFonts w:ascii="Times New Roman" w:hAnsi="Times New Roman" w:cs="Times New Roman"/>
-          <w:lang w:val="es-CO"/>
-        </w:rPr>
-      </w:pPr>
-    </w:p>
-    <w:p>
-      <w:pPr>
-        <w:jc w:val="both"/>
-        <w:rPr>
-          <w:rFonts w:ascii="Times New Roman" w:hAnsi="Times New Roman" w:cs="Times New Roman"/>
-          <w:lang w:val="es-CO"/>
-        </w:rPr>
-      </w:pPr>
-    </w:p>
-    <w:p>
-      <w:pPr>
-        <w:jc w:val="both"/>
-        <w:rPr>
-          <w:rFonts w:ascii="Times New Roman" w:hAnsi="Times New Roman" w:cs="Times New Roman"/>
-          <w:lang w:val="es-CO"/>
-        </w:rPr>
-      </w:pPr>
-    </w:p>
-    <w:p>
-      <w:pPr>
-        <w:jc w:val="both"/>
-        <w:rPr>
-          <w:rFonts w:ascii="Times New Roman" w:hAnsi="Times New Roman" w:cs="Times New Roman"/>
-          <w:lang w:val="es-CO"/>
-        </w:rPr>
-      </w:pPr>
-    </w:p>
-    <w:p>
-      <w:pPr>
-        <w:jc w:val="both"/>
-        <w:rPr>
-          <w:rFonts w:ascii="Times New Roman" w:hAnsi="Times New Roman" w:cs="Times New Roman"/>
-          <w:lang w:val="es-CO"/>
-        </w:rPr>
-      </w:pPr>
-    </w:p>
-    <w:p>
-      <w:pPr>
-        <w:jc w:val="both"/>
-        <w:rPr>
-          <w:rFonts w:ascii="Times New Roman" w:hAnsi="Times New Roman" w:cs="Times New Roman"/>
+        <w:pStyle w:val="Prrafodelista"/>
+        <w:jc w:val="both"/>
+        <w:rPr>
+          <w:rFonts w:ascii="Times New Roman" w:hAnsi="Times New Roman" w:cs="Times New Roman"/>
+          <w:sz w:val="24"/>
+          <w:szCs w:val="24"/>
           <w:lang w:val="es-CO"/>
         </w:rPr>
       </w:pPr>
@@ -468,17 +381,229 @@
         <w:jc w:val="both"/>
         <w:rPr>
           <w:rFonts w:ascii="Times New Roman" w:hAnsi="Times New Roman" w:cs="Times New Roman"/>
-          <w:lang w:val="es-CO"/>
-        </w:rPr>
-      </w:pPr>
-      <w:r>
-        <w:rPr>
-          <w:rFonts w:ascii="Times New Roman" w:hAnsi="Times New Roman" w:cs="Times New Roman"/>
-          <w:b/>
-          <w:bCs/>
-          <w:lang w:val="es-CO"/>
-        </w:rPr>
-        <w:lastRenderedPageBreak/>
+          <w:sz w:val="24"/>
+          <w:szCs w:val="24"/>
+          <w:lang w:val="es-CO"/>
+        </w:rPr>
+      </w:pPr>
+      <w:r>
+        <w:rPr>
+          <w:rFonts w:ascii="Times New Roman" w:hAnsi="Times New Roman" w:cs="Times New Roman"/>
+          <w:sz w:val="24"/>
+          <w:szCs w:val="24"/>
+          <w:lang w:val="es-CO"/>
+        </w:rPr>
+        <w:t xml:space="preserve">Para ACCEDER al proyecto: </w:t>
+      </w:r>
+    </w:p>
+    <w:p>
+      <w:pPr>
+        <w:pStyle w:val="Prrafodelista"/>
+        <w:numPr>
+          <w:ilvl w:val="1"/>
+          <w:numId w:val="1"/>
+        </w:numPr>
+        <w:jc w:val="both"/>
+        <w:rPr>
+          <w:rFonts w:ascii="Times New Roman" w:hAnsi="Times New Roman" w:cs="Times New Roman"/>
+          <w:lang w:val="es-CO"/>
+        </w:rPr>
+      </w:pPr>
+      <w:r>
+        <w:rPr>
+          <w:rFonts w:ascii="Times New Roman" w:hAnsi="Times New Roman" w:cs="Times New Roman"/>
+          <w:lang w:val="es-CO"/>
+        </w:rPr>
+        <w:t xml:space="preserve">GitHub: </w:t>
+      </w:r>
+      <w:hyperlink r:id="rId9" w:history="1">
+        <w:r>
+          <w:rPr>
+            <w:rStyle w:val="Hipervnculo"/>
+            <w:rFonts w:ascii="Times New Roman" w:hAnsi="Times New Roman" w:cs="Times New Roman"/>
+            <w:lang w:val="es-CO"/>
+          </w:rPr>
+          <w:t>https://github.com/Acuna21/Proyecto-Laboratoria</w:t>
+        </w:r>
+      </w:hyperlink>
+      <w:r>
+        <w:rPr>
+          <w:rFonts w:ascii="Times New Roman" w:hAnsi="Times New Roman" w:cs="Times New Roman"/>
+          <w:lang w:val="es-CO"/>
+        </w:rPr>
+        <w:t xml:space="preserve"> </w:t>
+      </w:r>
+    </w:p>
+    <w:p>
+      <w:pPr>
+        <w:pStyle w:val="Prrafodelista"/>
+        <w:numPr>
+          <w:ilvl w:val="1"/>
+          <w:numId w:val="1"/>
+        </w:numPr>
+        <w:jc w:val="both"/>
+        <w:rPr>
+          <w:rFonts w:ascii="Times New Roman" w:hAnsi="Times New Roman" w:cs="Times New Roman"/>
+          <w:lang w:val="es-CO"/>
+        </w:rPr>
+      </w:pPr>
+      <w:r>
+        <w:rPr>
+          <w:rFonts w:ascii="Times New Roman" w:hAnsi="Times New Roman" w:cs="Times New Roman"/>
+          <w:lang w:val="es-CO"/>
+        </w:rPr>
+        <w:t xml:space="preserve">CodeSandbox </w:t>
+      </w:r>
+      <w:hyperlink r:id="rId10" w:history="1">
+        <w:r>
+          <w:rPr>
+            <w:rStyle w:val="Hipervnculo"/>
+            <w:rFonts w:ascii="Times New Roman" w:hAnsi="Times New Roman" w:cs="Times New Roman"/>
+            <w:lang w:val="es-CO"/>
+          </w:rPr>
+          <w:t>https://codesandbox.io/s/sharp-voice-dpbbgq?file=/js/index.js</w:t>
+        </w:r>
+      </w:hyperlink>
+      <w:r>
+        <w:rPr>
+          <w:rFonts w:ascii="Times New Roman" w:hAnsi="Times New Roman" w:cs="Times New Roman"/>
+          <w:lang w:val="es-CO"/>
+        </w:rPr>
+        <w:t xml:space="preserve"> </w:t>
+      </w:r>
+    </w:p>
+    <w:p>
+      <w:pPr>
+        <w:pStyle w:val="Prrafodelista"/>
+        <w:jc w:val="both"/>
+        <w:rPr>
+          <w:rFonts w:ascii="Times New Roman" w:hAnsi="Times New Roman" w:cs="Times New Roman"/>
+          <w:sz w:val="24"/>
+          <w:szCs w:val="24"/>
+          <w:lang w:val="es-CO"/>
+        </w:rPr>
+      </w:pPr>
+    </w:p>
+    <w:p>
+      <w:pPr>
+        <w:jc w:val="both"/>
+        <w:rPr>
+          <w:rFonts w:ascii="Times New Roman" w:hAnsi="Times New Roman" w:cs="Times New Roman"/>
+          <w:u w:val="single"/>
+          <w:lang w:val="es-CO"/>
+        </w:rPr>
+      </w:pPr>
+    </w:p>
+    <w:p>
+      <w:pPr>
+        <w:jc w:val="both"/>
+        <w:rPr>
+          <w:rFonts w:ascii="Times New Roman" w:hAnsi="Times New Roman" w:cs="Times New Roman"/>
+          <w:lang w:val="es-CO"/>
+        </w:rPr>
+      </w:pPr>
+    </w:p>
+    <w:p>
+      <w:pPr>
+        <w:jc w:val="both"/>
+        <w:rPr>
+          <w:rFonts w:ascii="Times New Roman" w:hAnsi="Times New Roman" w:cs="Times New Roman"/>
+          <w:lang w:val="es-CO"/>
+        </w:rPr>
+      </w:pPr>
+    </w:p>
+    <w:p>
+      <w:pPr>
+        <w:jc w:val="both"/>
+        <w:rPr>
+          <w:rFonts w:ascii="Times New Roman" w:hAnsi="Times New Roman" w:cs="Times New Roman"/>
+          <w:lang w:val="es-CO"/>
+        </w:rPr>
+      </w:pPr>
+    </w:p>
+    <w:p>
+      <w:pPr>
+        <w:jc w:val="both"/>
+        <w:rPr>
+          <w:rFonts w:ascii="Times New Roman" w:hAnsi="Times New Roman" w:cs="Times New Roman"/>
+          <w:lang w:val="es-CO"/>
+        </w:rPr>
+      </w:pPr>
+    </w:p>
+    <w:p>
+      <w:pPr>
+        <w:jc w:val="both"/>
+        <w:rPr>
+          <w:rFonts w:ascii="Times New Roman" w:hAnsi="Times New Roman" w:cs="Times New Roman"/>
+          <w:lang w:val="es-CO"/>
+        </w:rPr>
+      </w:pPr>
+    </w:p>
+    <w:p>
+      <w:pPr>
+        <w:jc w:val="both"/>
+        <w:rPr>
+          <w:rFonts w:ascii="Times New Roman" w:hAnsi="Times New Roman" w:cs="Times New Roman"/>
+          <w:lang w:val="es-CO"/>
+        </w:rPr>
+      </w:pPr>
+    </w:p>
+    <w:p>
+      <w:pPr>
+        <w:jc w:val="both"/>
+        <w:rPr>
+          <w:rFonts w:ascii="Times New Roman" w:hAnsi="Times New Roman" w:cs="Times New Roman"/>
+          <w:lang w:val="es-CO"/>
+        </w:rPr>
+      </w:pPr>
+    </w:p>
+    <w:p>
+      <w:pPr>
+        <w:jc w:val="both"/>
+        <w:rPr>
+          <w:rFonts w:ascii="Times New Roman" w:hAnsi="Times New Roman" w:cs="Times New Roman"/>
+          <w:lang w:val="es-CO"/>
+        </w:rPr>
+      </w:pPr>
+    </w:p>
+    <w:p>
+      <w:pPr>
+        <w:jc w:val="both"/>
+        <w:rPr>
+          <w:rFonts w:ascii="Times New Roman" w:hAnsi="Times New Roman" w:cs="Times New Roman"/>
+          <w:lang w:val="es-CO"/>
+        </w:rPr>
+      </w:pPr>
+    </w:p>
+    <w:p>
+      <w:pPr>
+        <w:jc w:val="both"/>
+        <w:rPr>
+          <w:rFonts w:ascii="Times New Roman" w:hAnsi="Times New Roman" w:cs="Times New Roman"/>
+          <w:lang w:val="es-CO"/>
+        </w:rPr>
+      </w:pPr>
+    </w:p>
+    <w:p>
+      <w:pPr>
+        <w:pStyle w:val="Prrafodelista"/>
+        <w:numPr>
+          <w:ilvl w:val="0"/>
+          <w:numId w:val="1"/>
+        </w:numPr>
+        <w:jc w:val="both"/>
+        <w:rPr>
+          <w:rFonts w:ascii="Times New Roman" w:hAnsi="Times New Roman" w:cs="Times New Roman"/>
+          <w:lang w:val="es-CO"/>
+        </w:rPr>
+      </w:pPr>
+      <w:r>
+        <w:rPr>
+          <w:rFonts w:ascii="Times New Roman" w:hAnsi="Times New Roman" w:cs="Times New Roman"/>
+          <w:b/>
+          <w:bCs/>
+          <w:lang w:val="es-CO"/>
+        </w:rPr>
         <w:t>Paso 1</w:t>
       </w:r>
       <w:r>
@@ -597,7 +722,7 @@
                     <pic:cNvPicPr/>
                   </pic:nvPicPr>
                   <pic:blipFill>
-                    <a:blip r:embed="rId9" cstate="print">
+                    <a:blip r:embed="rId11" cstate="print">
                       <a:extLst>
                         <a:ext uri="{28A0092B-C50C-407E-A947-70E740481C1C}">
                           <a14:useLocalDpi xmlns:a14="http://schemas.microsoft.com/office/drawing/2010/main" val="0"/>
@@ -676,7 +801,7 @@
                     <pic:cNvPicPr/>
                   </pic:nvPicPr>
                   <pic:blipFill>
-                    <a:blip r:embed="rId10">
+                    <a:blip r:embed="rId12">
                       <a:extLst>
                         <a:ext uri="{28A0092B-C50C-407E-A947-70E740481C1C}">
                           <a14:useLocalDpi xmlns:a14="http://schemas.microsoft.com/office/drawing/2010/main" val="0"/>
@@ -750,6 +875,7 @@
           <w:rFonts w:ascii="Times New Roman" w:hAnsi="Times New Roman" w:cs="Times New Roman"/>
           <w:lang w:val="es-CO"/>
         </w:rPr>
+        <w:lastRenderedPageBreak/>
         <w:t xml:space="preserve">Luego cada una de </w:t>
       </w:r>
       <w:r>
@@ -857,7 +983,6 @@
           <w:rFonts w:ascii="Times New Roman" w:hAnsi="Times New Roman" w:cs="Times New Roman"/>
           <w:lang w:val="es-CO"/>
         </w:rPr>
-        <w:lastRenderedPageBreak/>
         <w:t xml:space="preserve">Después de eso, ambas investigamos sobre metodología ágil, para así poder el </w:t>
       </w:r>
       <w:r>
@@ -1026,7 +1151,7 @@
                     <pic:cNvPicPr/>
                   </pic:nvPicPr>
                   <pic:blipFill>
-                    <a:blip r:embed="rId11" cstate="print">
+                    <a:blip r:embed="rId13" cstate="print">
                       <a:extLst>
                         <a:ext uri="{28A0092B-C50C-407E-A947-70E740481C1C}">
                           <a14:useLocalDpi xmlns:a14="http://schemas.microsoft.com/office/drawing/2010/main" val="0"/>
@@ -1182,6 +1307,7 @@
           <w:rFonts w:ascii="Times New Roman" w:hAnsi="Times New Roman" w:cs="Times New Roman"/>
           <w:lang w:val="es-CO"/>
         </w:rPr>
+        <w:lastRenderedPageBreak/>
         <w:drawing>
           <wp:anchor distT="0" distB="0" distL="114300" distR="114300" simplePos="0" relativeHeight="251668480" behindDoc="0" locked="0" layoutInCell="1" allowOverlap="1" wp14:anchorId="567CA0FB" wp14:editId="5328FF38">
             <wp:simplePos x="0" y="0"/>
@@ -1206,7 +1332,7 @@
                     <pic:cNvPicPr/>
                   </pic:nvPicPr>
                   <pic:blipFill rotWithShape="1">
-                    <a:blip r:embed="rId12"/>
+                    <a:blip r:embed="rId14"/>
                     <a:srcRect b="16631"/>
                     <a:stretch/>
                   </pic:blipFill>
@@ -1295,138 +1421,138 @@
           <w:bCs/>
           <w:lang w:val="es-CO"/>
         </w:rPr>
+        <w:t xml:space="preserve">Paso 5: Relacionarnos con Java Scripts </w:t>
+      </w:r>
+      <w:r>
+        <w:rPr>
+          <w:rFonts w:ascii="Times New Roman" w:hAnsi="Times New Roman" w:cs="Times New Roman"/>
+          <w:b/>
+          <w:bCs/>
+          <w:lang w:val="es-CO"/>
+        </w:rPr>
+        <w:t>y mejorando diseño</w:t>
+      </w:r>
+    </w:p>
+    <w:p>
+      <w:pPr>
+        <w:jc w:val="both"/>
+        <w:rPr>
+          <w:rFonts w:ascii="Times New Roman" w:hAnsi="Times New Roman" w:cs="Times New Roman"/>
+          <w:lang w:val="es-CO"/>
+        </w:rPr>
+      </w:pPr>
+      <w:r>
+        <w:rPr>
+          <w:rFonts w:ascii="Times New Roman" w:hAnsi="Times New Roman" w:cs="Times New Roman"/>
+          <w:lang w:val="es-CO"/>
+        </w:rPr>
+        <w:t>Después de dejar lista la estructura en HTML y definir los bloques, clases e identificadores necesarios para manipularlos por medio de CSS, dejamos de lado un rato la interfaz de la vista 1 porque nos enfocamos en las funcionalidades básicas de nuestra página, para esto tuvimos que investigar sobre el control de flujo de nuestro código, para que pudiera manejar los datos provenientes de la interacción con nuestro formulario.</w:t>
+      </w:r>
+    </w:p>
+    <w:p>
+      <w:pPr>
+        <w:jc w:val="both"/>
+        <w:rPr>
+          <w:rFonts w:ascii="Times New Roman" w:hAnsi="Times New Roman" w:cs="Times New Roman"/>
+          <w:lang w:val="es-CO"/>
+        </w:rPr>
+      </w:pPr>
+      <w:r>
+        <w:rPr>
+          <w:rFonts w:ascii="Times New Roman" w:hAnsi="Times New Roman" w:cs="Times New Roman"/>
+          <w:lang w:val="es-CO"/>
+        </w:rPr>
+        <w:t>Luego de eso, descubrimos que necesitábamos una forma de identificar a nuestros elementos HTML para poder crear variables y funciones que cumplieran con las funcionalidades requeridas, de esa forma llegamos a la sección de DOM, tuvimos que aprender sobre la forma en la que DOM representa a nuestro documento HTML</w:t>
+      </w:r>
+      <w:r>
+        <w:rPr>
+          <w:rFonts w:ascii="Times New Roman" w:hAnsi="Times New Roman" w:cs="Times New Roman"/>
+          <w:lang w:val="es-CO"/>
+        </w:rPr>
+        <w:t>.</w:t>
+      </w:r>
+    </w:p>
+    <w:p>
+      <w:pPr>
+        <w:jc w:val="both"/>
+        <w:rPr>
+          <w:rFonts w:ascii="Times New Roman" w:hAnsi="Times New Roman" w:cs="Times New Roman"/>
+          <w:lang w:val="es-CO"/>
+        </w:rPr>
+      </w:pPr>
+      <w:r>
+        <w:rPr>
+          <w:rFonts w:ascii="Times New Roman" w:hAnsi="Times New Roman" w:cs="Times New Roman"/>
+          <w:lang w:val="es-CO"/>
+        </w:rPr>
+        <w:t>Hasta acá, la segunda vista aún no ha sido creada, por lo que nos proponemos enfocarnos en crearla para enlazarla en el botón de continuar.</w:t>
+      </w:r>
+      <w:r>
+        <w:rPr>
+          <w:rFonts w:ascii="Times New Roman" w:hAnsi="Times New Roman" w:cs="Times New Roman"/>
+          <w:lang w:val="es-CO"/>
+        </w:rPr>
+        <w:t xml:space="preserve"> </w:t>
+      </w:r>
+      <w:r>
+        <w:rPr>
+          <w:rFonts w:ascii="Times New Roman" w:hAnsi="Times New Roman" w:cs="Times New Roman"/>
+          <w:lang w:val="es-CO"/>
+        </w:rPr>
+        <w:t xml:space="preserve">Tambien, realizamos </w:t>
+      </w:r>
+      <w:r>
+        <w:rPr>
+          <w:rFonts w:ascii="Times New Roman" w:hAnsi="Times New Roman" w:cs="Times New Roman"/>
+          <w:lang w:val="es-CO"/>
+        </w:rPr>
+        <w:t>pruebas que hicimos con las diferentes formas de acceder a los elementos DOM</w:t>
+      </w:r>
+      <w:r>
+        <w:rPr>
+          <w:rFonts w:ascii="Times New Roman" w:hAnsi="Times New Roman" w:cs="Times New Roman"/>
+          <w:lang w:val="es-CO"/>
+        </w:rPr>
+        <w:t xml:space="preserve">. </w:t>
+      </w:r>
+    </w:p>
+    <w:p>
+      <w:pPr>
+        <w:jc w:val="both"/>
+        <w:rPr>
+          <w:rFonts w:ascii="Times New Roman" w:hAnsi="Times New Roman" w:cs="Times New Roman"/>
+          <w:lang w:val="es-CO"/>
+        </w:rPr>
+      </w:pPr>
+      <w:r>
+        <w:rPr>
+          <w:rFonts w:ascii="Times New Roman" w:hAnsi="Times New Roman" w:cs="Times New Roman"/>
+          <w:lang w:val="es-CO"/>
+        </w:rPr>
+        <w:t>Manipulación de los elementos DOM para crear nuestro flujo condicional de sentencias:</w:t>
+      </w:r>
+      <w:r>
+        <w:rPr>
+          <w:rFonts w:ascii="Times New Roman" w:hAnsi="Times New Roman" w:cs="Times New Roman"/>
+          <w:lang w:val="es-CO"/>
+        </w:rPr>
+        <w:t xml:space="preserve"> Con el objetivo de entender bien los condicionales. </w:t>
+      </w:r>
+    </w:p>
+    <w:p>
+      <w:pPr>
+        <w:jc w:val="both"/>
+        <w:rPr>
+          <w:rFonts w:ascii="Times New Roman" w:hAnsi="Times New Roman" w:cs="Times New Roman"/>
+          <w:lang w:val="es-CO"/>
+        </w:rPr>
+      </w:pPr>
+      <w:r>
+        <w:rPr>
+          <w:rFonts w:ascii="Times New Roman" w:hAnsi="Times New Roman" w:cs="Times New Roman"/>
+          <w:lang w:val="es-CO"/>
+        </w:rPr>
         <w:lastRenderedPageBreak/>
-        <w:t xml:space="preserve">Paso 5: Relacionarnos con Java Scripts </w:t>
-      </w:r>
-      <w:r>
-        <w:rPr>
-          <w:rFonts w:ascii="Times New Roman" w:hAnsi="Times New Roman" w:cs="Times New Roman"/>
-          <w:b/>
-          <w:bCs/>
-          <w:lang w:val="es-CO"/>
-        </w:rPr>
-        <w:t>y mejorando diseño</w:t>
-      </w:r>
-    </w:p>
-    <w:p>
-      <w:pPr>
-        <w:jc w:val="both"/>
-        <w:rPr>
-          <w:rFonts w:ascii="Times New Roman" w:hAnsi="Times New Roman" w:cs="Times New Roman"/>
-          <w:lang w:val="es-CO"/>
-        </w:rPr>
-      </w:pPr>
-      <w:r>
-        <w:rPr>
-          <w:rFonts w:ascii="Times New Roman" w:hAnsi="Times New Roman" w:cs="Times New Roman"/>
-          <w:lang w:val="es-CO"/>
-        </w:rPr>
-        <w:t>Después de dejar lista la estructura en HTML y definir los bloques, clases e identificadores necesarios para manipularlos por medio de CSS, dejamos de lado un rato la interfaz de la vista 1 porque nos enfocamos en las funcionalidades básicas de nuestra página, para esto tuvimos que investigar sobre el control de flujo de nuestro código, para que pudiera manejar los datos provenientes de la interacción con nuestro formulario.</w:t>
-      </w:r>
-    </w:p>
-    <w:p>
-      <w:pPr>
-        <w:jc w:val="both"/>
-        <w:rPr>
-          <w:rFonts w:ascii="Times New Roman" w:hAnsi="Times New Roman" w:cs="Times New Roman"/>
-          <w:lang w:val="es-CO"/>
-        </w:rPr>
-      </w:pPr>
-      <w:r>
-        <w:rPr>
-          <w:rFonts w:ascii="Times New Roman" w:hAnsi="Times New Roman" w:cs="Times New Roman"/>
-          <w:lang w:val="es-CO"/>
-        </w:rPr>
-        <w:t>Luego de eso, descubrimos que necesitábamos una forma de identificar a nuestros elementos HTML para poder crear variables y funciones que cumplieran con las funcionalidades requeridas, de esa forma llegamos a la sección de DOM, tuvimos que aprender sobre la forma en la que DOM representa a nuestro documento HTML</w:t>
-      </w:r>
-      <w:r>
-        <w:rPr>
-          <w:rFonts w:ascii="Times New Roman" w:hAnsi="Times New Roman" w:cs="Times New Roman"/>
-          <w:lang w:val="es-CO"/>
-        </w:rPr>
-        <w:t>.</w:t>
-      </w:r>
-    </w:p>
-    <w:p>
-      <w:pPr>
-        <w:jc w:val="both"/>
-        <w:rPr>
-          <w:rFonts w:ascii="Times New Roman" w:hAnsi="Times New Roman" w:cs="Times New Roman"/>
-          <w:lang w:val="es-CO"/>
-        </w:rPr>
-      </w:pPr>
-      <w:r>
-        <w:rPr>
-          <w:rFonts w:ascii="Times New Roman" w:hAnsi="Times New Roman" w:cs="Times New Roman"/>
-          <w:lang w:val="es-CO"/>
-        </w:rPr>
-        <w:t>Hasta acá, la segunda vista aún no ha sido creada, por lo que nos proponemos enfocarnos en crearla para enlazarla en el botón de continuar.</w:t>
-      </w:r>
-      <w:r>
-        <w:rPr>
-          <w:rFonts w:ascii="Times New Roman" w:hAnsi="Times New Roman" w:cs="Times New Roman"/>
-          <w:lang w:val="es-CO"/>
-        </w:rPr>
-        <w:t xml:space="preserve"> </w:t>
-      </w:r>
-      <w:r>
-        <w:rPr>
-          <w:rFonts w:ascii="Times New Roman" w:hAnsi="Times New Roman" w:cs="Times New Roman"/>
-          <w:lang w:val="es-CO"/>
-        </w:rPr>
-        <w:t xml:space="preserve">Tambien, realizamos </w:t>
-      </w:r>
-      <w:r>
-        <w:rPr>
-          <w:rFonts w:ascii="Times New Roman" w:hAnsi="Times New Roman" w:cs="Times New Roman"/>
-          <w:lang w:val="es-CO"/>
-        </w:rPr>
-        <w:t>pruebas que hicimos con las diferentes formas de acceder a los elementos DOM</w:t>
-      </w:r>
-      <w:r>
-        <w:rPr>
-          <w:rFonts w:ascii="Times New Roman" w:hAnsi="Times New Roman" w:cs="Times New Roman"/>
-          <w:lang w:val="es-CO"/>
-        </w:rPr>
-        <w:t xml:space="preserve">. </w:t>
-      </w:r>
-    </w:p>
-    <w:p>
-      <w:pPr>
-        <w:jc w:val="both"/>
-        <w:rPr>
-          <w:rFonts w:ascii="Times New Roman" w:hAnsi="Times New Roman" w:cs="Times New Roman"/>
-          <w:lang w:val="es-CO"/>
-        </w:rPr>
-      </w:pPr>
-      <w:r>
-        <w:rPr>
-          <w:rFonts w:ascii="Times New Roman" w:hAnsi="Times New Roman" w:cs="Times New Roman"/>
-          <w:lang w:val="es-CO"/>
-        </w:rPr>
-        <w:t>Manipulación de los elementos DOM para crear nuestro flujo condicional de sentencias:</w:t>
-      </w:r>
-      <w:r>
-        <w:rPr>
-          <w:rFonts w:ascii="Times New Roman" w:hAnsi="Times New Roman" w:cs="Times New Roman"/>
-          <w:lang w:val="es-CO"/>
-        </w:rPr>
-        <w:t xml:space="preserve"> Con el objetivo de entender bien los condicionales. </w:t>
-      </w:r>
-    </w:p>
-    <w:p>
-      <w:pPr>
-        <w:jc w:val="both"/>
-        <w:rPr>
-          <w:rFonts w:ascii="Times New Roman" w:hAnsi="Times New Roman" w:cs="Times New Roman"/>
-          <w:lang w:val="es-CO"/>
-        </w:rPr>
-      </w:pPr>
-      <w:r>
-        <w:rPr>
-          <w:rFonts w:ascii="Times New Roman" w:hAnsi="Times New Roman" w:cs="Times New Roman"/>
-          <w:lang w:val="es-CO"/>
-        </w:rPr>
         <w:drawing>
           <wp:inline distT="0" distB="0" distL="0" distR="0" wp14:anchorId="52941615" wp14:editId="2BA6DCA5">
             <wp:extent cx="4868562" cy="4433928"/>
@@ -1443,7 +1569,7 @@
                     <pic:cNvPicPr/>
                   </pic:nvPicPr>
                   <pic:blipFill>
-                    <a:blip r:embed="rId13">
+                    <a:blip r:embed="rId15">
                       <a:extLst>
                         <a:ext uri="{28A0092B-C50C-407E-A947-70E740481C1C}">
                           <a14:useLocalDpi xmlns:a14="http://schemas.microsoft.com/office/drawing/2010/main" val="0"/>
@@ -1509,143 +1635,143 @@
           <w:bCs/>
           <w:lang w:val="es-CO"/>
         </w:rPr>
+        <w:t xml:space="preserve">Paso </w:t>
+      </w:r>
+      <w:r>
+        <w:rPr>
+          <w:rFonts w:ascii="Times New Roman" w:hAnsi="Times New Roman" w:cs="Times New Roman"/>
+          <w:b/>
+          <w:bCs/>
+          <w:lang w:val="es-CO"/>
+        </w:rPr>
+        <w:t>6</w:t>
+      </w:r>
+      <w:r>
+        <w:rPr>
+          <w:rFonts w:ascii="Times New Roman" w:hAnsi="Times New Roman" w:cs="Times New Roman"/>
+          <w:b/>
+          <w:bCs/>
+          <w:lang w:val="es-CO"/>
+        </w:rPr>
+        <w:t>: Terminar de estructurar la interfaz de la vista 1 y estilizar elementos</w:t>
+      </w:r>
+    </w:p>
+    <w:p>
+      <w:pPr>
+        <w:jc w:val="both"/>
+        <w:rPr>
+          <w:rFonts w:ascii="Times New Roman" w:hAnsi="Times New Roman" w:cs="Times New Roman"/>
+          <w:lang w:val="es-CO"/>
+        </w:rPr>
+      </w:pPr>
+      <w:r>
+        <w:rPr>
+          <w:rFonts w:ascii="Times New Roman" w:hAnsi="Times New Roman" w:cs="Times New Roman"/>
+          <w:lang w:val="es-CO"/>
+        </w:rPr>
+        <w:t>En esta parte nos seguimos enfocando en la interfaz, notamos que era mejor en este caso usar la etiqueta &lt;a</w:t>
+      </w:r>
+      <w:r>
+        <w:rPr>
+          <w:rFonts w:ascii="Times New Roman" w:hAnsi="Times New Roman" w:cs="Times New Roman"/>
+          <w:lang w:val="es-CO"/>
+        </w:rPr>
+        <w:t>&gt;</w:t>
+      </w:r>
+      <w:r>
+        <w:rPr>
+          <w:rFonts w:ascii="Times New Roman" w:hAnsi="Times New Roman" w:cs="Times New Roman"/>
+          <w:lang w:val="es-CO"/>
+        </w:rPr>
+        <w:t xml:space="preserve"> para hacer el botón para pasar a la siguiente vista, por lo que tuvimos que aprender a añadirle un estilo al enlace para darle la apariencia que necesitábamos, eso se logró después de varias pruebas </w:t>
+      </w:r>
+      <w:r>
+        <w:rPr>
+          <w:rFonts w:ascii="Times New Roman" w:hAnsi="Times New Roman" w:cs="Times New Roman"/>
+          <w:lang w:val="es-CO"/>
+        </w:rPr>
+        <w:t>con el</w:t>
+      </w:r>
+      <w:r>
+        <w:rPr>
+          <w:rFonts w:ascii="Times New Roman" w:hAnsi="Times New Roman" w:cs="Times New Roman"/>
+          <w:lang w:val="es-CO"/>
+        </w:rPr>
+        <w:t xml:space="preserve"> </w:t>
+      </w:r>
+      <w:r>
+        <w:rPr>
+          <w:rFonts w:ascii="Times New Roman" w:hAnsi="Times New Roman" w:cs="Times New Roman"/>
+          <w:lang w:val="es-CO"/>
+        </w:rPr>
+        <w:t>Css</w:t>
+      </w:r>
+      <w:r>
+        <w:rPr>
+          <w:rFonts w:ascii="Times New Roman" w:hAnsi="Times New Roman" w:cs="Times New Roman"/>
+          <w:lang w:val="es-CO"/>
+        </w:rPr>
+        <w:t>. También hicimos algunas modificaciones simples de apariencia respecto a los mensajes que indican si la respuesta es correcta o no. Este paso nos ayudó a posteriormente crear la vista 2 de forma más fácil</w:t>
+      </w:r>
+      <w:r>
+        <w:rPr>
+          <w:rFonts w:ascii="Times New Roman" w:hAnsi="Times New Roman" w:cs="Times New Roman"/>
+          <w:lang w:val="es-CO"/>
+        </w:rPr>
+        <w:t xml:space="preserve"> ya que, teníamos el diseño anterior como base</w:t>
+      </w:r>
+      <w:r>
+        <w:rPr>
+          <w:rFonts w:ascii="Times New Roman" w:hAnsi="Times New Roman" w:cs="Times New Roman"/>
+          <w:lang w:val="es-CO"/>
+        </w:rPr>
+        <w:t>.</w:t>
+      </w:r>
+      <w:r>
+        <w:rPr>
+          <w:rFonts w:ascii="Times New Roman" w:hAnsi="Times New Roman" w:cs="Times New Roman"/>
+          <w:lang w:val="es-CO"/>
+        </w:rPr>
+        <w:t xml:space="preserve"> En esta parte con la reunión con el coach pudimos entender que como estábamos empezando era mejor duplicar lo que teníamos en la vista 1 y personalizar la pregunta en la vida 2 sin tener que </w:t>
+      </w:r>
+      <w:r>
+        <w:rPr>
+          <w:rFonts w:ascii="Times New Roman" w:hAnsi="Times New Roman" w:cs="Times New Roman"/>
+          <w:lang w:val="es-CO"/>
+        </w:rPr>
+        <w:t xml:space="preserve">crear elementos complejos para cambiar la pregunta. </w:t>
+      </w:r>
+    </w:p>
+    <w:p>
+      <w:pPr>
+        <w:jc w:val="both"/>
+        <w:rPr>
+          <w:rFonts w:ascii="Times New Roman" w:hAnsi="Times New Roman" w:cs="Times New Roman"/>
+          <w:lang w:val="es-CO"/>
+        </w:rPr>
+      </w:pPr>
+      <w:r>
+        <w:rPr>
+          <w:rFonts w:ascii="Times New Roman" w:hAnsi="Times New Roman" w:cs="Times New Roman"/>
+          <w:lang w:val="es-CO"/>
+        </w:rPr>
+        <w:t>Por ello la vista 1 quedo de esta forma:</w:t>
+      </w:r>
+    </w:p>
+    <w:p>
+      <w:pPr>
+        <w:jc w:val="both"/>
+        <w:rPr>
+          <w:rFonts w:ascii="Times New Roman" w:hAnsi="Times New Roman" w:cs="Times New Roman"/>
+          <w:lang w:val="es-CO"/>
+        </w:rPr>
+      </w:pPr>
+      <w:r>
+        <w:rPr>
+          <w:rFonts w:ascii="Times New Roman" w:hAnsi="Times New Roman" w:cs="Times New Roman"/>
+          <w:lang w:val="es-CO"/>
+        </w:rPr>
         <w:lastRenderedPageBreak/>
-        <w:t xml:space="preserve">Paso </w:t>
-      </w:r>
-      <w:r>
-        <w:rPr>
-          <w:rFonts w:ascii="Times New Roman" w:hAnsi="Times New Roman" w:cs="Times New Roman"/>
-          <w:b/>
-          <w:bCs/>
-          <w:lang w:val="es-CO"/>
-        </w:rPr>
-        <w:t>6</w:t>
-      </w:r>
-      <w:r>
-        <w:rPr>
-          <w:rFonts w:ascii="Times New Roman" w:hAnsi="Times New Roman" w:cs="Times New Roman"/>
-          <w:b/>
-          <w:bCs/>
-          <w:lang w:val="es-CO"/>
-        </w:rPr>
-        <w:t>: Terminar de estructurar la interfaz de la vista 1 y estilizar elementos</w:t>
-      </w:r>
-    </w:p>
-    <w:p>
-      <w:pPr>
-        <w:jc w:val="both"/>
-        <w:rPr>
-          <w:rFonts w:ascii="Times New Roman" w:hAnsi="Times New Roman" w:cs="Times New Roman"/>
-          <w:lang w:val="es-CO"/>
-        </w:rPr>
-      </w:pPr>
-      <w:r>
-        <w:rPr>
-          <w:rFonts w:ascii="Times New Roman" w:hAnsi="Times New Roman" w:cs="Times New Roman"/>
-          <w:lang w:val="es-CO"/>
-        </w:rPr>
-        <w:t>En esta parte nos seguimos enfocando en la interfaz, notamos que era mejor en este caso usar la etiqueta &lt;a</w:t>
-      </w:r>
-      <w:r>
-        <w:rPr>
-          <w:rFonts w:ascii="Times New Roman" w:hAnsi="Times New Roman" w:cs="Times New Roman"/>
-          <w:lang w:val="es-CO"/>
-        </w:rPr>
-        <w:t>&gt;</w:t>
-      </w:r>
-      <w:r>
-        <w:rPr>
-          <w:rFonts w:ascii="Times New Roman" w:hAnsi="Times New Roman" w:cs="Times New Roman"/>
-          <w:lang w:val="es-CO"/>
-        </w:rPr>
-        <w:t xml:space="preserve"> para hacer el botón para pasar a la siguiente vista, por lo que tuvimos que aprender a añadirle un estilo al enlace para darle la apariencia que necesitábamos, eso se logró después de varias pruebas </w:t>
-      </w:r>
-      <w:r>
-        <w:rPr>
-          <w:rFonts w:ascii="Times New Roman" w:hAnsi="Times New Roman" w:cs="Times New Roman"/>
-          <w:lang w:val="es-CO"/>
-        </w:rPr>
-        <w:t>con el</w:t>
-      </w:r>
-      <w:r>
-        <w:rPr>
-          <w:rFonts w:ascii="Times New Roman" w:hAnsi="Times New Roman" w:cs="Times New Roman"/>
-          <w:lang w:val="es-CO"/>
-        </w:rPr>
-        <w:t xml:space="preserve"> </w:t>
-      </w:r>
-      <w:r>
-        <w:rPr>
-          <w:rFonts w:ascii="Times New Roman" w:hAnsi="Times New Roman" w:cs="Times New Roman"/>
-          <w:lang w:val="es-CO"/>
-        </w:rPr>
-        <w:t>Css</w:t>
-      </w:r>
-      <w:r>
-        <w:rPr>
-          <w:rFonts w:ascii="Times New Roman" w:hAnsi="Times New Roman" w:cs="Times New Roman"/>
-          <w:lang w:val="es-CO"/>
-        </w:rPr>
-        <w:t>. También hicimos algunas modificaciones simples de apariencia respecto a los mensajes que indican si la respuesta es correcta o no. Este paso nos ayudó a posteriormente crear la vista 2 de forma más fácil</w:t>
-      </w:r>
-      <w:r>
-        <w:rPr>
-          <w:rFonts w:ascii="Times New Roman" w:hAnsi="Times New Roman" w:cs="Times New Roman"/>
-          <w:lang w:val="es-CO"/>
-        </w:rPr>
-        <w:t xml:space="preserve"> ya que, teníamos el diseño anterior como base</w:t>
-      </w:r>
-      <w:r>
-        <w:rPr>
-          <w:rFonts w:ascii="Times New Roman" w:hAnsi="Times New Roman" w:cs="Times New Roman"/>
-          <w:lang w:val="es-CO"/>
-        </w:rPr>
-        <w:t>.</w:t>
-      </w:r>
-      <w:r>
-        <w:rPr>
-          <w:rFonts w:ascii="Times New Roman" w:hAnsi="Times New Roman" w:cs="Times New Roman"/>
-          <w:lang w:val="es-CO"/>
-        </w:rPr>
-        <w:t xml:space="preserve"> En esta parte con la reunión con el coach pudimos entender que como estábamos empezando era mejor duplicar lo que teníamos en la vista 1 y personalizar la pregunta en la vida 2 sin tener que </w:t>
-      </w:r>
-      <w:r>
-        <w:rPr>
-          <w:rFonts w:ascii="Times New Roman" w:hAnsi="Times New Roman" w:cs="Times New Roman"/>
-          <w:lang w:val="es-CO"/>
-        </w:rPr>
-        <w:t xml:space="preserve">crear elementos complejos para cambiar la pregunta. </w:t>
-      </w:r>
-    </w:p>
-    <w:p>
-      <w:pPr>
-        <w:jc w:val="both"/>
-        <w:rPr>
-          <w:rFonts w:ascii="Times New Roman" w:hAnsi="Times New Roman" w:cs="Times New Roman"/>
-          <w:lang w:val="es-CO"/>
-        </w:rPr>
-      </w:pPr>
-      <w:r>
-        <w:rPr>
-          <w:rFonts w:ascii="Times New Roman" w:hAnsi="Times New Roman" w:cs="Times New Roman"/>
-          <w:lang w:val="es-CO"/>
-        </w:rPr>
-        <w:t>Por ello la vista 1 quedo de esta forma:</w:t>
-      </w:r>
-    </w:p>
-    <w:p>
-      <w:pPr>
-        <w:jc w:val="both"/>
-        <w:rPr>
-          <w:rFonts w:ascii="Times New Roman" w:hAnsi="Times New Roman" w:cs="Times New Roman"/>
-          <w:lang w:val="es-CO"/>
-        </w:rPr>
-      </w:pPr>
-      <w:r>
-        <w:rPr>
-          <w:rFonts w:ascii="Times New Roman" w:hAnsi="Times New Roman" w:cs="Times New Roman"/>
-          <w:lang w:val="es-CO"/>
-        </w:rPr>
         <w:drawing>
           <wp:inline distT="0" distB="0" distL="0" distR="0" wp14:anchorId="679BAF1A" wp14:editId="24F484E7">
             <wp:extent cx="4361626" cy="2812997"/>
@@ -1662,7 +1788,7 @@
                     <pic:cNvPicPr/>
                   </pic:nvPicPr>
                   <pic:blipFill>
-                    <a:blip r:embed="rId14" cstate="print">
+                    <a:blip r:embed="rId16" cstate="print">
                       <a:extLst>
                         <a:ext uri="{28A0092B-C50C-407E-A947-70E740481C1C}">
                           <a14:useLocalDpi xmlns:a14="http://schemas.microsoft.com/office/drawing/2010/main" val="0"/>
@@ -1879,7 +2005,6 @@
           <w:bCs/>
           <w:lang w:val="es-CO"/>
         </w:rPr>
-        <w:lastRenderedPageBreak/>
         <w:t>Realizando pruebas VISTA 1:</w:t>
       </w:r>
     </w:p>
@@ -1947,6 +2072,7 @@
           <w:rFonts w:ascii="Times New Roman" w:hAnsi="Times New Roman" w:cs="Times New Roman"/>
           <w:lang w:val="es-CO"/>
         </w:rPr>
+        <w:lastRenderedPageBreak/>
         <w:drawing>
           <wp:inline distT="0" distB="0" distL="0" distR="0" wp14:anchorId="5C6F1D85" wp14:editId="154CAAC9">
             <wp:extent cx="3237470" cy="2251723"/>
@@ -1963,7 +2089,7 @@
                     <pic:cNvPicPr/>
                   </pic:nvPicPr>
                   <pic:blipFill>
-                    <a:blip r:embed="rId15" cstate="print">
+                    <a:blip r:embed="rId17" cstate="print">
                       <a:extLst>
                         <a:ext uri="{28A0092B-C50C-407E-A947-70E740481C1C}">
                           <a14:useLocalDpi xmlns:a14="http://schemas.microsoft.com/office/drawing/2010/main" val="0"/>
@@ -2070,7 +2196,7 @@
                     <pic:cNvPicPr/>
                   </pic:nvPicPr>
                   <pic:blipFill>
-                    <a:blip r:embed="rId16" cstate="print">
+                    <a:blip r:embed="rId18" cstate="print">
                       <a:extLst>
                         <a:ext uri="{28A0092B-C50C-407E-A947-70E740481C1C}">
                           <a14:useLocalDpi xmlns:a14="http://schemas.microsoft.com/office/drawing/2010/main" val="0"/>
@@ -2194,7 +2320,7 @@
                     <pic:cNvPicPr/>
                   </pic:nvPicPr>
                   <pic:blipFill>
-                    <a:blip r:embed="rId17" cstate="print">
+                    <a:blip r:embed="rId19" cstate="print">
                       <a:extLst>
                         <a:ext uri="{28A0092B-C50C-407E-A947-70E740481C1C}">
                           <a14:useLocalDpi xmlns:a14="http://schemas.microsoft.com/office/drawing/2010/main" val="0"/>
@@ -2234,43 +2360,43 @@
           <w:rFonts w:ascii="Times New Roman" w:hAnsi="Times New Roman" w:cs="Times New Roman"/>
           <w:lang w:val="es-CO"/>
         </w:rPr>
+        <w:t xml:space="preserve">Así mismo también se realizaron las mismas pruebas para le pregunta 2 y 3. Y se implemento por medio de Js accediendo a que clase tiene mi id </w:t>
+      </w:r>
+      <w:r>
+        <w:rPr>
+          <w:rFonts w:ascii="Times New Roman" w:hAnsi="Times New Roman" w:cs="Times New Roman"/>
+          <w:lang w:val="es-CO"/>
+        </w:rPr>
+        <w:t xml:space="preserve">del tipo de pregunta para así conocer en que pregunta se encuentra mi página. </w:t>
+      </w:r>
+    </w:p>
+    <w:p>
+      <w:pPr>
+        <w:jc w:val="both"/>
+        <w:rPr>
+          <w:rFonts w:ascii="Times New Roman" w:hAnsi="Times New Roman" w:cs="Times New Roman"/>
+          <w:lang w:val="es-CO"/>
+        </w:rPr>
+      </w:pPr>
+    </w:p>
+    <w:p>
+      <w:pPr>
+        <w:jc w:val="both"/>
+        <w:rPr>
+          <w:rFonts w:ascii="Times New Roman" w:hAnsi="Times New Roman" w:cs="Times New Roman"/>
+          <w:b/>
+          <w:bCs/>
+          <w:lang w:val="es-CO"/>
+        </w:rPr>
+      </w:pPr>
+      <w:r>
+        <w:rPr>
+          <w:rFonts w:ascii="Times New Roman" w:hAnsi="Times New Roman" w:cs="Times New Roman"/>
+          <w:b/>
+          <w:bCs/>
+          <w:lang w:val="es-CO"/>
+        </w:rPr>
         <w:lastRenderedPageBreak/>
-        <w:t xml:space="preserve">Así mismo también se realizaron las mismas pruebas para le pregunta 2 y 3. Y se implemento por medio de Js accediendo a que clase tiene mi id </w:t>
-      </w:r>
-      <w:r>
-        <w:rPr>
-          <w:rFonts w:ascii="Times New Roman" w:hAnsi="Times New Roman" w:cs="Times New Roman"/>
-          <w:lang w:val="es-CO"/>
-        </w:rPr>
-        <w:t xml:space="preserve">del tipo de pregunta para así conocer en que pregunta se encuentra mi página. </w:t>
-      </w:r>
-    </w:p>
-    <w:p>
-      <w:pPr>
-        <w:jc w:val="both"/>
-        <w:rPr>
-          <w:rFonts w:ascii="Times New Roman" w:hAnsi="Times New Roman" w:cs="Times New Roman"/>
-          <w:lang w:val="es-CO"/>
-        </w:rPr>
-      </w:pPr>
-    </w:p>
-    <w:p>
-      <w:pPr>
-        <w:jc w:val="both"/>
-        <w:rPr>
-          <w:rFonts w:ascii="Times New Roman" w:hAnsi="Times New Roman" w:cs="Times New Roman"/>
-          <w:b/>
-          <w:bCs/>
-          <w:lang w:val="es-CO"/>
-        </w:rPr>
-      </w:pPr>
-      <w:r>
-        <w:rPr>
-          <w:rFonts w:ascii="Times New Roman" w:hAnsi="Times New Roman" w:cs="Times New Roman"/>
-          <w:b/>
-          <w:bCs/>
-          <w:lang w:val="es-CO"/>
-        </w:rPr>
         <w:t xml:space="preserve">Paso </w:t>
       </w:r>
       <w:r>
@@ -2376,7 +2502,7 @@
           <w:lang w:val="es-CO"/>
         </w:rPr>
       </w:pPr>
-      <w:hyperlink r:id="rId18" w:history="1">
+      <w:hyperlink r:id="rId20" w:history="1">
         <w:r>
           <w:rPr>
             <w:rStyle w:val="Hipervnculo"/>
@@ -2439,7 +2565,7 @@
         </w:rPr>
         <w:t xml:space="preserve">y este es el enlace: </w:t>
       </w:r>
-      <w:hyperlink r:id="rId19" w:history="1">
+      <w:hyperlink r:id="rId21" w:history="1">
         <w:r>
           <w:rPr>
             <w:rStyle w:val="Hipervnculo"/>
@@ -2784,7 +2910,7 @@
   <w:abstractNum w:abstractNumId="3" w15:restartNumberingAfterBreak="0">
     <w:nsid w:val="30D50A00"/>
     <w:multiLevelType w:val="hybridMultilevel"/>
-    <w:tmpl w:val="589A9F70"/>
+    <w:tmpl w:val="559A555A"/>
     <w:lvl w:ilvl="0" w:tplc="240A0001">
       <w:start w:val="1"/>
       <w:numFmt w:val="bullet"/>
@@ -2797,7 +2923,7 @@
         <w:rFonts w:ascii="Symbol" w:hAnsi="Symbol" w:hint="default"/>
       </w:rPr>
     </w:lvl>
-    <w:lvl w:ilvl="1" w:tplc="240A0003" w:tentative="1">
+    <w:lvl w:ilvl="1" w:tplc="240A0003">
       <w:start w:val="1"/>
       <w:numFmt w:val="bullet"/>
       <w:lvlText w:val="o"/>
@@ -3611,6 +3737,7 @@
   <w:style w:type="paragraph" w:default="1" w:styleId="Normal">
     <w:name w:val="Normal"/>
     <w:qFormat/>
+    <w:rsid w:val="00EB4556"/>
     <w:rPr>
       <w:lang w:val="es-419"/>
     </w:rPr>

</xml_diff>